<commit_message>
the messy result of the past days' crunch
</commit_message>
<xml_diff>
--- a/content/storyline.docx
+++ b/content/storyline.docx
@@ -102,19 +102,7 @@
           <w:rPr>
             <w:rStyle w:val="Lienhypertexte"/>
           </w:rPr>
-          <w:t>https://www.carandache.com/ch/fr/se</w:t>
-        </w:r>
-        <w:r>
-          <w:rPr>
-            <w:rStyle w:val="Lienhypertexte"/>
-          </w:rPr>
-          <w:t>c</w:t>
-        </w:r>
-        <w:r>
-          <w:rPr>
-            <w:rStyle w:val="Lienhypertexte"/>
-          </w:rPr>
-          <w:t>rets-of-making-pencils</w:t>
+          <w:t>https://www.carandache.com/ch/fr/secrets-of-making-pencils</w:t>
         </w:r>
       </w:hyperlink>
     </w:p>
@@ -279,18 +267,12 @@
     </w:p>
     <w:p>
       <w:r>
-        <w:t xml:space="preserve">Thème : </w:t>
-      </w:r>
-      <w:r>
-        <w:t xml:space="preserve">Bois </w:t>
-      </w:r>
-    </w:p>
-    <w:p>
-      <w:r>
-        <w:t xml:space="preserve">Topic : </w:t>
-      </w:r>
-      <w:r>
-        <w:t xml:space="preserve">Le joueur se trouve au milieu d'une forêt luxuriante où les arbres ne poussent plus et semblent </w:t>
+        <w:t xml:space="preserve">Thème : Bois </w:t>
+      </w:r>
+    </w:p>
+    <w:p>
+      <w:r>
+        <w:t xml:space="preserve">Topic : Le joueur se trouve au milieu d'une forêt luxuriante où les arbres ne poussent plus et semblent </w:t>
       </w:r>
       <w:r>
         <w:t>menacés par le feu. Il faut trouver la source de l’incendie pour sauver la forêt</w:t>
@@ -341,18 +323,12 @@
     <w:p>
       <w:r>
         <w:lastRenderedPageBreak/>
-        <w:t>Thème :</w:t>
-      </w:r>
-      <w:r>
-        <w:t xml:space="preserve"> Graphite </w:t>
-      </w:r>
-    </w:p>
-    <w:p>
-      <w:r>
-        <w:t xml:space="preserve">Topic : </w:t>
-      </w:r>
-      <w:r>
-        <w:t xml:space="preserve">Sur une plage, le joueur trouve une mine de graphite abandonnée. Cependant, la mine est en partie engloutie sous le sable. Pour </w:t>
+        <w:t xml:space="preserve">Thème : Graphite </w:t>
+      </w:r>
+    </w:p>
+    <w:p>
+      <w:r>
+        <w:t xml:space="preserve">Topic : Sur une plage, le joueur trouve une mine de graphite abandonnée. Cependant, la mine est en partie engloutie sous le sable. Pour </w:t>
       </w:r>
       <w:r>
         <w:t>refaire fonctionner</w:t>
@@ -392,18 +368,12 @@
     </w:p>
     <w:p>
       <w:r>
-        <w:t>Thème :</w:t>
-      </w:r>
-      <w:r>
-        <w:t xml:space="preserve"> Pigment </w:t>
-      </w:r>
-    </w:p>
-    <w:p>
-      <w:r>
-        <w:t xml:space="preserve">Topic : </w:t>
-      </w:r>
-      <w:r>
-        <w:t xml:space="preserve">Le joueur se trouve dans un champ de fleurs où </w:t>
+        <w:t xml:space="preserve">Thème : Pigment </w:t>
+      </w:r>
+    </w:p>
+    <w:p>
+      <w:r>
+        <w:t xml:space="preserve">Topic : Le joueur se trouve dans un champ de fleurs où </w:t>
       </w:r>
       <w:r>
         <w:t>tout est asséché</w:t>
@@ -446,18 +416,12 @@
     </w:p>
     <w:p>
       <w:r>
-        <w:t xml:space="preserve">Thème : </w:t>
-      </w:r>
-      <w:r>
-        <w:t>Eau</w:t>
-      </w:r>
-    </w:p>
-    <w:p>
-      <w:r>
-        <w:t>Topic :</w:t>
-      </w:r>
-      <w:r>
-        <w:t xml:space="preserve"> Le joueur suit le cours d'une rivière, mais </w:t>
+        <w:t>Thème : Eau</w:t>
+      </w:r>
+    </w:p>
+    <w:p>
+      <w:r>
+        <w:t xml:space="preserve">Topic : Le joueur suit le cours d'une rivière, mais </w:t>
       </w:r>
       <w:r>
         <w:t>plus aucune eau ne circule. L’eau est bloquée</w:t>
@@ -500,10 +464,7 @@
     </w:p>
     <w:p>
       <w:r>
-        <w:t>Thème :</w:t>
-      </w:r>
-      <w:r>
-        <w:t xml:space="preserve"> Cire </w:t>
+        <w:t xml:space="preserve">Thème : Cire </w:t>
       </w:r>
     </w:p>
     <w:p>
@@ -535,6 +496,20 @@
         <w:t>Son : Abeilles</w:t>
       </w:r>
     </w:p>
+    <w:p>
+      <w:pPr>
+        <w:pBdr>
+          <w:bottom w:val="single" w:sz="6" w:space="1" w:color="auto"/>
+        </w:pBdr>
+      </w:pPr>
+    </w:p>
+    <w:p/>
+    <w:p>
+      <w:r>
+        <w:t>Texte</w:t>
+      </w:r>
+    </w:p>
+    <w:p/>
     <w:sectPr>
       <w:pgSz w:w="11906" w:h="16838"/>
       <w:pgMar w:top="1417" w:right="1417" w:bottom="1417" w:left="1417" w:header="708" w:footer="708" w:gutter="0"/>

</xml_diff>